<commit_message>
Update S3875753 - Assessment Task 2.docx
</commit_message>
<xml_diff>
--- a/S3875753 - Assessment Task 2.docx
+++ b/S3875753 - Assessment Task 2.docx
@@ -390,7 +390,7 @@
           <w:r>
             <w:fldChar w:fldCharType="separate"/>
           </w:r>
-          <w:hyperlink w:anchor="_Toc88475543" w:history="1">
+          <w:hyperlink w:anchor="_Toc88482030" w:history="1">
             <w:r>
               <w:rPr>
                 <w:rStyle w:val="Hyperlink"/>
@@ -418,7 +418,7 @@
                 <w:noProof/>
                 <w:webHidden/>
               </w:rPr>
-              <w:instrText xml:space="preserve"> PAGEREF _Toc88475543 \h </w:instrText>
+              <w:instrText xml:space="preserve"> PAGEREF _Toc88482030 \h </w:instrText>
             </w:r>
             <w:r>
               <w:rPr>
@@ -462,7 +462,7 @@
               <w:lang w:eastAsia="en-AU"/>
             </w:rPr>
           </w:pPr>
-          <w:hyperlink w:anchor="_Toc88475544" w:history="1">
+          <w:hyperlink w:anchor="_Toc88482031" w:history="1">
             <w:r>
               <w:rPr>
                 <w:rStyle w:val="Hyperlink"/>
@@ -506,7 +506,7 @@
                 <w:noProof/>
                 <w:webHidden/>
               </w:rPr>
-              <w:instrText xml:space="preserve"> PAGEREF _Toc88475544 \h </w:instrText>
+              <w:instrText xml:space="preserve"> PAGEREF _Toc88482031 \h </w:instrText>
             </w:r>
             <w:r>
               <w:rPr>
@@ -549,7 +549,7 @@
               <w:lang w:eastAsia="en-AU"/>
             </w:rPr>
           </w:pPr>
-          <w:hyperlink w:anchor="_Toc88475545" w:history="1">
+          <w:hyperlink w:anchor="_Toc88482032" w:history="1">
             <w:r>
               <w:rPr>
                 <w:rStyle w:val="Hyperlink"/>
@@ -577,7 +577,7 @@
                 <w:noProof/>
                 <w:webHidden/>
               </w:rPr>
-              <w:instrText xml:space="preserve"> PAGEREF _Toc88475545 \h </w:instrText>
+              <w:instrText xml:space="preserve"> PAGEREF _Toc88482032 \h </w:instrText>
             </w:r>
             <w:r>
               <w:rPr>
@@ -620,7 +620,7 @@
               <w:lang w:eastAsia="en-AU"/>
             </w:rPr>
           </w:pPr>
-          <w:hyperlink w:anchor="_Toc88475546" w:history="1">
+          <w:hyperlink w:anchor="_Toc88482033" w:history="1">
             <w:r>
               <w:rPr>
                 <w:rStyle w:val="Hyperlink"/>
@@ -648,7 +648,7 @@
                 <w:noProof/>
                 <w:webHidden/>
               </w:rPr>
-              <w:instrText xml:space="preserve"> PAGEREF _Toc88475546 \h </w:instrText>
+              <w:instrText xml:space="preserve"> PAGEREF _Toc88482033 \h </w:instrText>
             </w:r>
             <w:r>
               <w:rPr>
@@ -668,7 +668,7 @@
                 <w:noProof/>
                 <w:webHidden/>
               </w:rPr>
-              <w:t>4</w:t>
+              <w:t>3</w:t>
             </w:r>
             <w:r>
               <w:rPr>
@@ -691,7 +691,7 @@
               <w:lang w:eastAsia="en-AU"/>
             </w:rPr>
           </w:pPr>
-          <w:hyperlink w:anchor="_Toc88475547" w:history="1">
+          <w:hyperlink w:anchor="_Toc88482034" w:history="1">
             <w:r>
               <w:rPr>
                 <w:rStyle w:val="Hyperlink"/>
@@ -719,7 +719,7 @@
                 <w:noProof/>
                 <w:webHidden/>
               </w:rPr>
-              <w:instrText xml:space="preserve"> PAGEREF _Toc88475547 \h </w:instrText>
+              <w:instrText xml:space="preserve"> PAGEREF _Toc88482034 \h </w:instrText>
             </w:r>
             <w:r>
               <w:rPr>
@@ -762,7 +762,7 @@
               <w:lang w:eastAsia="en-AU"/>
             </w:rPr>
           </w:pPr>
-          <w:hyperlink w:anchor="_Toc88475548" w:history="1">
+          <w:hyperlink w:anchor="_Toc88482035" w:history="1">
             <w:r>
               <w:rPr>
                 <w:rStyle w:val="Hyperlink"/>
@@ -790,7 +790,7 @@
                 <w:noProof/>
                 <w:webHidden/>
               </w:rPr>
-              <w:instrText xml:space="preserve"> PAGEREF _Toc88475548 \h </w:instrText>
+              <w:instrText xml:space="preserve"> PAGEREF _Toc88482035 \h </w:instrText>
             </w:r>
             <w:r>
               <w:rPr>
@@ -833,7 +833,7 @@
               <w:lang w:eastAsia="en-AU"/>
             </w:rPr>
           </w:pPr>
-          <w:hyperlink w:anchor="_Toc88475549" w:history="1">
+          <w:hyperlink w:anchor="_Toc88482036" w:history="1">
             <w:r>
               <w:rPr>
                 <w:rStyle w:val="Hyperlink"/>
@@ -861,7 +861,7 @@
                 <w:noProof/>
                 <w:webHidden/>
               </w:rPr>
-              <w:instrText xml:space="preserve"> PAGEREF _Toc88475549 \h </w:instrText>
+              <w:instrText xml:space="preserve"> PAGEREF _Toc88482036 \h </w:instrText>
             </w:r>
             <w:r>
               <w:rPr>
@@ -904,7 +904,7 @@
               <w:lang w:eastAsia="en-AU"/>
             </w:rPr>
           </w:pPr>
-          <w:hyperlink w:anchor="_Toc88475550" w:history="1">
+          <w:hyperlink w:anchor="_Toc88482037" w:history="1">
             <w:r>
               <w:rPr>
                 <w:rStyle w:val="Hyperlink"/>
@@ -932,7 +932,7 @@
                 <w:noProof/>
                 <w:webHidden/>
               </w:rPr>
-              <w:instrText xml:space="preserve"> PAGEREF _Toc88475550 \h </w:instrText>
+              <w:instrText xml:space="preserve"> PAGEREF _Toc88482037 \h </w:instrText>
             </w:r>
             <w:r>
               <w:rPr>
@@ -952,7 +952,7 @@
                 <w:noProof/>
                 <w:webHidden/>
               </w:rPr>
-              <w:t>4</w:t>
+              <w:t>5</w:t>
             </w:r>
             <w:r>
               <w:rPr>
@@ -975,7 +975,7 @@
               <w:lang w:eastAsia="en-AU"/>
             </w:rPr>
           </w:pPr>
-          <w:hyperlink w:anchor="_Toc88475551" w:history="1">
+          <w:hyperlink w:anchor="_Toc88482038" w:history="1">
             <w:r>
               <w:rPr>
                 <w:rStyle w:val="Hyperlink"/>
@@ -1003,7 +1003,7 @@
                 <w:noProof/>
                 <w:webHidden/>
               </w:rPr>
-              <w:instrText xml:space="preserve"> PAGEREF _Toc88475551 \h </w:instrText>
+              <w:instrText xml:space="preserve"> PAGEREF _Toc88482038 \h </w:instrText>
             </w:r>
             <w:r>
               <w:rPr>
@@ -1023,7 +1023,7 @@
                 <w:noProof/>
                 <w:webHidden/>
               </w:rPr>
-              <w:t>4</w:t>
+              <w:t>5</w:t>
             </w:r>
             <w:r>
               <w:rPr>
@@ -1046,7 +1046,7 @@
               <w:lang w:eastAsia="en-AU"/>
             </w:rPr>
           </w:pPr>
-          <w:hyperlink w:anchor="_Toc88475552" w:history="1">
+          <w:hyperlink w:anchor="_Toc88482039" w:history="1">
             <w:r>
               <w:rPr>
                 <w:rStyle w:val="Hyperlink"/>
@@ -1074,7 +1074,7 @@
                 <w:noProof/>
                 <w:webHidden/>
               </w:rPr>
-              <w:instrText xml:space="preserve"> PAGEREF _Toc88475552 \h </w:instrText>
+              <w:instrText xml:space="preserve"> PAGEREF _Toc88482039 \h </w:instrText>
             </w:r>
             <w:r>
               <w:rPr>
@@ -1094,7 +1094,7 @@
                 <w:noProof/>
                 <w:webHidden/>
               </w:rPr>
-              <w:t>4</w:t>
+              <w:t>5</w:t>
             </w:r>
             <w:r>
               <w:rPr>
@@ -1117,7 +1117,7 @@
               <w:lang w:eastAsia="en-AU"/>
             </w:rPr>
           </w:pPr>
-          <w:hyperlink w:anchor="_Toc88475553" w:history="1">
+          <w:hyperlink w:anchor="_Toc88482040" w:history="1">
             <w:r>
               <w:rPr>
                 <w:rStyle w:val="Hyperlink"/>
@@ -1145,7 +1145,7 @@
                 <w:noProof/>
                 <w:webHidden/>
               </w:rPr>
-              <w:instrText xml:space="preserve"> PAGEREF _Toc88475553 \h </w:instrText>
+              <w:instrText xml:space="preserve"> PAGEREF _Toc88482040 \h </w:instrText>
             </w:r>
             <w:r>
               <w:rPr>
@@ -1188,7 +1188,7 @@
               <w:lang w:eastAsia="en-AU"/>
             </w:rPr>
           </w:pPr>
-          <w:hyperlink w:anchor="_Toc88475554" w:history="1">
+          <w:hyperlink w:anchor="_Toc88482041" w:history="1">
             <w:r>
               <w:rPr>
                 <w:rStyle w:val="Hyperlink"/>
@@ -1216,7 +1216,7 @@
                 <w:noProof/>
                 <w:webHidden/>
               </w:rPr>
-              <w:instrText xml:space="preserve"> PAGEREF _Toc88475554 \h </w:instrText>
+              <w:instrText xml:space="preserve"> PAGEREF _Toc88482041 \h </w:instrText>
             </w:r>
             <w:r>
               <w:rPr>
@@ -1236,7 +1236,7 @@
                 <w:noProof/>
                 <w:webHidden/>
               </w:rPr>
-              <w:t>5</w:t>
+              <w:t>6</w:t>
             </w:r>
             <w:r>
               <w:rPr>
@@ -1259,13 +1259,155 @@
               <w:lang w:eastAsia="en-AU"/>
             </w:rPr>
           </w:pPr>
-          <w:hyperlink w:anchor="_Toc88475555" w:history="1">
+          <w:hyperlink w:anchor="_Toc88482042" w:history="1">
             <w:r>
               <w:rPr>
                 <w:rStyle w:val="Hyperlink"/>
                 <w:noProof/>
                 <w:lang w:val="en-US"/>
               </w:rPr>
+              <w:t>K.</w:t>
+            </w:r>
+            <w:r>
+              <w:rPr>
+                <w:noProof/>
+                <w:webHidden/>
+              </w:rPr>
+              <w:tab/>
+            </w:r>
+            <w:r>
+              <w:rPr>
+                <w:noProof/>
+                <w:webHidden/>
+              </w:rPr>
+              <w:fldChar w:fldCharType="begin"/>
+            </w:r>
+            <w:r>
+              <w:rPr>
+                <w:noProof/>
+                <w:webHidden/>
+              </w:rPr>
+              <w:instrText xml:space="preserve"> PAGEREF _Toc88482042 \h </w:instrText>
+            </w:r>
+            <w:r>
+              <w:rPr>
+                <w:noProof/>
+                <w:webHidden/>
+              </w:rPr>
+            </w:r>
+            <w:r>
+              <w:rPr>
+                <w:noProof/>
+                <w:webHidden/>
+              </w:rPr>
+              <w:fldChar w:fldCharType="separate"/>
+            </w:r>
+            <w:r>
+              <w:rPr>
+                <w:noProof/>
+                <w:webHidden/>
+              </w:rPr>
+              <w:t>6</w:t>
+            </w:r>
+            <w:r>
+              <w:rPr>
+                <w:noProof/>
+                <w:webHidden/>
+              </w:rPr>
+              <w:fldChar w:fldCharType="end"/>
+            </w:r>
+          </w:hyperlink>
+        </w:p>
+        <w:p>
+          <w:pPr>
+            <w:pStyle w:val="TOC2"/>
+            <w:tabs>
+              <w:tab w:val="right" w:leader="dot" w:pos="9016"/>
+            </w:tabs>
+            <w:rPr>
+              <w:rFonts w:eastAsiaTheme="minorEastAsia"/>
+              <w:noProof/>
+              <w:lang w:eastAsia="en-AU"/>
+            </w:rPr>
+          </w:pPr>
+          <w:hyperlink w:anchor="_Toc88482043" w:history="1">
+            <w:r>
+              <w:rPr>
+                <w:rStyle w:val="Hyperlink"/>
+                <w:noProof/>
+                <w:lang w:val="en-US"/>
+              </w:rPr>
+              <w:t>L.</w:t>
+            </w:r>
+            <w:r>
+              <w:rPr>
+                <w:noProof/>
+                <w:webHidden/>
+              </w:rPr>
+              <w:tab/>
+            </w:r>
+            <w:r>
+              <w:rPr>
+                <w:noProof/>
+                <w:webHidden/>
+              </w:rPr>
+              <w:fldChar w:fldCharType="begin"/>
+            </w:r>
+            <w:r>
+              <w:rPr>
+                <w:noProof/>
+                <w:webHidden/>
+              </w:rPr>
+              <w:instrText xml:space="preserve"> PAGEREF _Toc88482043 \h </w:instrText>
+            </w:r>
+            <w:r>
+              <w:rPr>
+                <w:noProof/>
+                <w:webHidden/>
+              </w:rPr>
+            </w:r>
+            <w:r>
+              <w:rPr>
+                <w:noProof/>
+                <w:webHidden/>
+              </w:rPr>
+              <w:fldChar w:fldCharType="separate"/>
+            </w:r>
+            <w:r>
+              <w:rPr>
+                <w:noProof/>
+                <w:webHidden/>
+              </w:rPr>
+              <w:t>6</w:t>
+            </w:r>
+            <w:r>
+              <w:rPr>
+                <w:noProof/>
+                <w:webHidden/>
+              </w:rPr>
+              <w:fldChar w:fldCharType="end"/>
+            </w:r>
+          </w:hyperlink>
+        </w:p>
+        <w:p>
+          <w:pPr>
+            <w:pStyle w:val="TOC2"/>
+            <w:tabs>
+              <w:tab w:val="right" w:leader="dot" w:pos="9016"/>
+            </w:tabs>
+            <w:rPr>
+              <w:rFonts w:eastAsiaTheme="minorEastAsia"/>
+              <w:noProof/>
+              <w:lang w:eastAsia="en-AU"/>
+            </w:rPr>
+          </w:pPr>
+          <w:hyperlink w:anchor="_Toc88482044" w:history="1">
+            <w:r>
+              <w:rPr>
+                <w:rStyle w:val="Hyperlink"/>
+                <w:noProof/>
+                <w:lang w:val="en-US"/>
+              </w:rPr>
               <w:t>Pricing Question</w:t>
             </w:r>
             <w:r>
@@ -1287,7 +1429,7 @@
                 <w:noProof/>
                 <w:webHidden/>
               </w:rPr>
-              <w:instrText xml:space="preserve"> PAGEREF _Toc88475555 \h </w:instrText>
+              <w:instrText xml:space="preserve"> PAGEREF _Toc88482044 \h </w:instrText>
             </w:r>
             <w:r>
               <w:rPr>
@@ -1307,7 +1449,7 @@
                 <w:noProof/>
                 <w:webHidden/>
               </w:rPr>
-              <w:t>5</w:t>
+              <w:t>6</w:t>
             </w:r>
             <w:r>
               <w:rPr>
@@ -1326,10 +1468,12 @@
               <w:tab w:val="right" w:leader="dot" w:pos="9016"/>
             </w:tabs>
             <w:rPr>
+              <w:rFonts w:eastAsiaTheme="minorEastAsia"/>
               <w:noProof/>
+              <w:lang w:eastAsia="en-AU"/>
             </w:rPr>
           </w:pPr>
-          <w:hyperlink w:anchor="_Toc88475556" w:history="1">
+          <w:hyperlink w:anchor="_Toc88482045" w:history="1">
             <w:r>
               <w:rPr>
                 <w:rStyle w:val="Hyperlink"/>
@@ -1340,7 +1484,9 @@
             </w:r>
             <w:r>
               <w:rPr>
-                <w:noProof/>
+                <w:rFonts w:eastAsiaTheme="minorEastAsia"/>
+                <w:noProof/>
+                <w:lang w:eastAsia="en-AU"/>
               </w:rPr>
               <w:tab/>
             </w:r>
@@ -1371,7 +1517,7 @@
                 <w:noProof/>
                 <w:webHidden/>
               </w:rPr>
-              <w:instrText xml:space="preserve"> PAGEREF _Toc88475556 \h </w:instrText>
+              <w:instrText xml:space="preserve"> PAGEREF _Toc88482045 \h </w:instrText>
             </w:r>
             <w:r>
               <w:rPr>
@@ -1391,7 +1537,7 @@
                 <w:noProof/>
                 <w:webHidden/>
               </w:rPr>
-              <w:t>5</w:t>
+              <w:t>6</w:t>
             </w:r>
             <w:r>
               <w:rPr>
@@ -1414,7 +1560,7 @@
               <w:lang w:eastAsia="en-AU"/>
             </w:rPr>
           </w:pPr>
-          <w:hyperlink w:anchor="_Toc88475557" w:history="1">
+          <w:hyperlink w:anchor="_Toc88482046" w:history="1">
             <w:r>
               <w:rPr>
                 <w:rStyle w:val="Hyperlink"/>
@@ -1442,7 +1588,7 @@
                 <w:noProof/>
                 <w:webHidden/>
               </w:rPr>
-              <w:instrText xml:space="preserve"> PAGEREF _Toc88475557 \h </w:instrText>
+              <w:instrText xml:space="preserve"> PAGEREF _Toc88482046 \h </w:instrText>
             </w:r>
             <w:r>
               <w:rPr>
@@ -1462,7 +1608,7 @@
                 <w:noProof/>
                 <w:webHidden/>
               </w:rPr>
-              <w:t>5</w:t>
+              <w:t>6</w:t>
             </w:r>
             <w:r>
               <w:rPr>
@@ -1485,7 +1631,7 @@
               <w:lang w:eastAsia="en-AU"/>
             </w:rPr>
           </w:pPr>
-          <w:hyperlink w:anchor="_Toc88475558" w:history="1">
+          <w:hyperlink w:anchor="_Toc88482047" w:history="1">
             <w:r>
               <w:rPr>
                 <w:rStyle w:val="Hyperlink"/>
@@ -1513,7 +1659,7 @@
                 <w:noProof/>
                 <w:webHidden/>
               </w:rPr>
-              <w:instrText xml:space="preserve"> PAGEREF _Toc88475558 \h </w:instrText>
+              <w:instrText xml:space="preserve"> PAGEREF _Toc88482047 \h </w:instrText>
             </w:r>
             <w:r>
               <w:rPr>
@@ -1533,7 +1679,7 @@
                 <w:noProof/>
                 <w:webHidden/>
               </w:rPr>
-              <w:t>5</w:t>
+              <w:t>6</w:t>
             </w:r>
             <w:r>
               <w:rPr>
@@ -1557,7 +1703,7 @@
               <w:lang w:eastAsia="en-AU"/>
             </w:rPr>
           </w:pPr>
-          <w:hyperlink w:anchor="_Toc88475559" w:history="1">
+          <w:hyperlink w:anchor="_Toc88482048" w:history="1">
             <w:r>
               <w:rPr>
                 <w:rStyle w:val="Hyperlink"/>
@@ -1601,7 +1747,7 @@
                 <w:noProof/>
                 <w:webHidden/>
               </w:rPr>
-              <w:instrText xml:space="preserve"> PAGEREF _Toc88475559 \h </w:instrText>
+              <w:instrText xml:space="preserve"> PAGEREF _Toc88482048 \h </w:instrText>
             </w:r>
             <w:r>
               <w:rPr>
@@ -1621,7 +1767,7 @@
                 <w:noProof/>
                 <w:webHidden/>
               </w:rPr>
-              <w:t>5</w:t>
+              <w:t>6</w:t>
             </w:r>
             <w:r>
               <w:rPr>
@@ -1645,7 +1791,7 @@
               <w:lang w:eastAsia="en-AU"/>
             </w:rPr>
           </w:pPr>
-          <w:hyperlink w:anchor="_Toc88475560" w:history="1">
+          <w:hyperlink w:anchor="_Toc88482049" w:history="1">
             <w:r>
               <w:rPr>
                 <w:rStyle w:val="Hyperlink"/>
@@ -1689,7 +1835,7 @@
                 <w:noProof/>
                 <w:webHidden/>
               </w:rPr>
-              <w:instrText xml:space="preserve"> PAGEREF _Toc88475560 \h </w:instrText>
+              <w:instrText xml:space="preserve"> PAGEREF _Toc88482049 \h </w:instrText>
             </w:r>
             <w:r>
               <w:rPr>
@@ -1709,7 +1855,7 @@
                 <w:noProof/>
                 <w:webHidden/>
               </w:rPr>
-              <w:t>5</w:t>
+              <w:t>6</w:t>
             </w:r>
             <w:r>
               <w:rPr>
@@ -1733,7 +1879,7 @@
               <w:lang w:eastAsia="en-AU"/>
             </w:rPr>
           </w:pPr>
-          <w:hyperlink w:anchor="_Toc88475561" w:history="1">
+          <w:hyperlink w:anchor="_Toc88482050" w:history="1">
             <w:r>
               <w:rPr>
                 <w:rStyle w:val="Hyperlink"/>
@@ -1777,7 +1923,7 @@
                 <w:noProof/>
                 <w:webHidden/>
               </w:rPr>
-              <w:instrText xml:space="preserve"> PAGEREF _Toc88475561 \h </w:instrText>
+              <w:instrText xml:space="preserve"> PAGEREF _Toc88482050 \h </w:instrText>
             </w:r>
             <w:r>
               <w:rPr>
@@ -1797,7 +1943,7 @@
                 <w:noProof/>
                 <w:webHidden/>
               </w:rPr>
-              <w:t>5</w:t>
+              <w:t>6</w:t>
             </w:r>
             <w:r>
               <w:rPr>
@@ -1821,7 +1967,7 @@
               <w:lang w:eastAsia="en-AU"/>
             </w:rPr>
           </w:pPr>
-          <w:hyperlink w:anchor="_Toc88475562" w:history="1">
+          <w:hyperlink w:anchor="_Toc88482051" w:history="1">
             <w:r>
               <w:rPr>
                 <w:rStyle w:val="Hyperlink"/>
@@ -1865,7 +2011,7 @@
                 <w:noProof/>
                 <w:webHidden/>
               </w:rPr>
-              <w:instrText xml:space="preserve"> PAGEREF _Toc88475562 \h </w:instrText>
+              <w:instrText xml:space="preserve"> PAGEREF _Toc88482051 \h </w:instrText>
             </w:r>
             <w:r>
               <w:rPr>
@@ -1885,7 +2031,7 @@
                 <w:noProof/>
                 <w:webHidden/>
               </w:rPr>
-              <w:t>5</w:t>
+              <w:t>6</w:t>
             </w:r>
             <w:r>
               <w:rPr>
@@ -1908,7 +2054,7 @@
               <w:lang w:eastAsia="en-AU"/>
             </w:rPr>
           </w:pPr>
-          <w:hyperlink w:anchor="_Toc88475563" w:history="1">
+          <w:hyperlink w:anchor="_Toc88482052" w:history="1">
             <w:r>
               <w:rPr>
                 <w:rStyle w:val="Hyperlink"/>
@@ -1936,7 +2082,7 @@
                 <w:noProof/>
                 <w:webHidden/>
               </w:rPr>
-              <w:instrText xml:space="preserve"> PAGEREF _Toc88475563 \h </w:instrText>
+              <w:instrText xml:space="preserve"> PAGEREF _Toc88482052 \h </w:instrText>
             </w:r>
             <w:r>
               <w:rPr>
@@ -1956,7 +2102,7 @@
                 <w:noProof/>
                 <w:webHidden/>
               </w:rPr>
-              <w:t>5</w:t>
+              <w:t>7</w:t>
             </w:r>
             <w:r>
               <w:rPr>
@@ -1980,7 +2126,7 @@
               <w:lang w:eastAsia="en-AU"/>
             </w:rPr>
           </w:pPr>
-          <w:hyperlink w:anchor="_Toc88475564" w:history="1">
+          <w:hyperlink w:anchor="_Toc88482053" w:history="1">
             <w:r>
               <w:rPr>
                 <w:rStyle w:val="Hyperlink"/>
@@ -2024,7 +2170,7 @@
                 <w:noProof/>
                 <w:webHidden/>
               </w:rPr>
-              <w:instrText xml:space="preserve"> PAGEREF _Toc88475564 \h </w:instrText>
+              <w:instrText xml:space="preserve"> PAGEREF _Toc88482053 \h </w:instrText>
             </w:r>
             <w:r>
               <w:rPr>
@@ -2044,7 +2190,7 @@
                 <w:noProof/>
                 <w:webHidden/>
               </w:rPr>
-              <w:t>5</w:t>
+              <w:t>7</w:t>
             </w:r>
             <w:r>
               <w:rPr>
@@ -2068,7 +2214,7 @@
               <w:lang w:eastAsia="en-AU"/>
             </w:rPr>
           </w:pPr>
-          <w:hyperlink w:anchor="_Toc88475565" w:history="1">
+          <w:hyperlink w:anchor="_Toc88482054" w:history="1">
             <w:r>
               <w:rPr>
                 <w:rStyle w:val="Hyperlink"/>
@@ -2112,7 +2258,7 @@
                 <w:noProof/>
                 <w:webHidden/>
               </w:rPr>
-              <w:instrText xml:space="preserve"> PAGEREF _Toc88475565 \h </w:instrText>
+              <w:instrText xml:space="preserve"> PAGEREF _Toc88482054 \h </w:instrText>
             </w:r>
             <w:r>
               <w:rPr>
@@ -2132,7 +2278,7 @@
                 <w:noProof/>
                 <w:webHidden/>
               </w:rPr>
-              <w:t>6</w:t>
+              <w:t>7</w:t>
             </w:r>
             <w:r>
               <w:rPr>
@@ -2155,7 +2301,7 @@
               <w:lang w:eastAsia="en-AU"/>
             </w:rPr>
           </w:pPr>
-          <w:hyperlink w:anchor="_Toc88475566" w:history="1">
+          <w:hyperlink w:anchor="_Toc88482055" w:history="1">
             <w:r>
               <w:rPr>
                 <w:rStyle w:val="Hyperlink"/>
@@ -2183,7 +2329,7 @@
                 <w:noProof/>
                 <w:webHidden/>
               </w:rPr>
-              <w:instrText xml:space="preserve"> PAGEREF _Toc88475566 \h </w:instrText>
+              <w:instrText xml:space="preserve"> PAGEREF _Toc88482055 \h </w:instrText>
             </w:r>
             <w:r>
               <w:rPr>
@@ -2203,7 +2349,7 @@
                 <w:noProof/>
                 <w:webHidden/>
               </w:rPr>
-              <w:t>6</w:t>
+              <w:t>7</w:t>
             </w:r>
             <w:r>
               <w:rPr>
@@ -2226,7 +2372,7 @@
               <w:lang w:eastAsia="en-AU"/>
             </w:rPr>
           </w:pPr>
-          <w:hyperlink w:anchor="_Toc88475567" w:history="1">
+          <w:hyperlink w:anchor="_Toc88482056" w:history="1">
             <w:r>
               <w:rPr>
                 <w:rStyle w:val="Hyperlink"/>
@@ -2254,7 +2400,7 @@
                 <w:noProof/>
                 <w:webHidden/>
               </w:rPr>
-              <w:instrText xml:space="preserve"> PAGEREF _Toc88475567 \h </w:instrText>
+              <w:instrText xml:space="preserve"> PAGEREF _Toc88482056 \h </w:instrText>
             </w:r>
             <w:r>
               <w:rPr>
@@ -2274,7 +2420,7 @@
                 <w:noProof/>
                 <w:webHidden/>
               </w:rPr>
-              <w:t>6</w:t>
+              <w:t>7</w:t>
             </w:r>
             <w:r>
               <w:rPr>
@@ -2292,6 +2438,7 @@
               <w:bCs/>
               <w:noProof/>
             </w:rPr>
+            <w:lastRenderedPageBreak/>
             <w:fldChar w:fldCharType="end"/>
           </w:r>
         </w:p>
@@ -2304,12 +2451,11 @@
           <w:lang w:val="en-US"/>
         </w:rPr>
       </w:pPr>
-      <w:bookmarkStart w:id="0" w:name="_Toc88475543"/>
-      <w:r>
-        <w:rPr>
-          <w:lang w:val="en-US"/>
-        </w:rPr>
-        <w:lastRenderedPageBreak/>
+      <w:bookmarkStart w:id="0" w:name="_Toc88482030"/>
+      <w:r>
+        <w:rPr>
+          <w:lang w:val="en-US"/>
+        </w:rPr>
         <w:t>Part A: System Architecture – 120 Marks</w:t>
       </w:r>
       <w:bookmarkEnd w:id="0"/>
@@ -2325,7 +2471,7 @@
           <w:lang w:val="en-US"/>
         </w:rPr>
       </w:pPr>
-      <w:bookmarkStart w:id="1" w:name="_Toc88475544"/>
+      <w:bookmarkStart w:id="1" w:name="_Toc88482031"/>
       <w:r>
         <w:rPr>
           <w:lang w:val="en-US"/>
@@ -2333,6 +2479,12 @@
         <w:t>For each of the 8 components labeled A, B, C, D, E, F, G, H, I and J in the above diagram:</w:t>
       </w:r>
       <w:bookmarkEnd w:id="1"/>
+      <w:r>
+        <w:rPr>
+          <w:lang w:val="en-US"/>
+        </w:rPr>
+        <w:t xml:space="preserve"> [Added Missing K &amp; L]</w:t>
+      </w:r>
     </w:p>
     <w:p>
       <w:pPr>
@@ -2366,13 +2518,31 @@
         <w:rPr>
           <w:lang w:val="en-US"/>
         </w:rPr>
-        <w:t xml:space="preserve">This model came in a few revisions in relation to the processor (Intel i5/Intel I7), Ram and SSD Capacity so with out an exact part number for this board the following answers </w:t>
-      </w:r>
-      <w:r>
-        <w:rPr>
-          <w:lang w:val="en-US"/>
-        </w:rPr>
-        <w:t>can not be 100% specific in all cases.</w:t>
+        <w:t xml:space="preserve">This model came in a few revisions in relation to the processor (Intel i5/Intel I7), Ram and SSD Capacity so </w:t>
+      </w:r>
+      <w:r>
+        <w:rPr>
+          <w:lang w:val="en-US"/>
+        </w:rPr>
+        <w:t>without</w:t>
+      </w:r>
+      <w:r>
+        <w:rPr>
+          <w:lang w:val="en-US"/>
+        </w:rPr>
+        <w:t xml:space="preserve"> an exact part number for this board the following answers </w:t>
+      </w:r>
+      <w:r>
+        <w:rPr>
+          <w:lang w:val="en-US"/>
+        </w:rPr>
+        <w:t>cannot</w:t>
+      </w:r>
+      <w:r>
+        <w:rPr>
+          <w:lang w:val="en-US"/>
+        </w:rPr>
+        <w:t xml:space="preserve"> be 100% specific in all cases.</w:t>
       </w:r>
     </w:p>
     <w:p>
@@ -2426,7 +2596,7 @@
           <w:lang w:val="en-US"/>
         </w:rPr>
       </w:pPr>
-      <w:bookmarkStart w:id="2" w:name="_Toc88475545"/>
+      <w:bookmarkStart w:id="2" w:name="_Toc88482032"/>
       <w:bookmarkEnd w:id="2"/>
     </w:p>
     <w:p>
@@ -2510,37 +2680,18 @@
         <w:br/>
       </w:r>
       <w:r>
-        <w:t>Core i5-7300U</w:t>
-      </w:r>
-      <w:r>
-        <w:t xml:space="preserve"> – Intel </w:t>
+        <w:t xml:space="preserve">Core i5-7300U – Intel </w:t>
       </w:r>
       <w:r>
         <w:t>HD Graphics 620</w:t>
       </w:r>
       <w:r>
         <w:br/>
-      </w:r>
-      <w:r>
-        <w:t>Core i7-8650U</w:t>
-      </w:r>
-      <w:r>
-        <w:t xml:space="preserve"> – Intel UHD Graphics 620</w:t>
+        <w:t>Core i7-8650U – Intel UHD Graphics 620</w:t>
       </w:r>
       <w:r>
         <w:br/>
-      </w:r>
-      <w:r>
-        <w:t>Core i7-8650U</w:t>
-      </w:r>
-      <w:r>
-        <w:t xml:space="preserve"> – </w:t>
-      </w:r>
-      <w:r>
-        <w:t>Intel UHD Graphics 620</w:t>
-      </w:r>
-      <w:r>
-        <w:t xml:space="preserve"> </w:t>
+        <w:t xml:space="preserve">Core i7-8650U – Intel UHD Graphics 620 </w:t>
       </w:r>
     </w:p>
     <w:p>
@@ -2552,14 +2703,10 @@
       </w:r>
       <w:r>
         <w:br/>
-      </w:r>
-      <w:r>
         <w:t>NVIDIA GTX 1050</w:t>
       </w:r>
       <w:r>
         <w:br/>
-      </w:r>
-      <w:r>
         <w:t>NVIDIA GTX 1060</w:t>
       </w:r>
       <w:r>
@@ -2595,7 +2742,7 @@
         </w:rPr>
         <w:t xml:space="preserve"> </w:t>
       </w:r>
-      <w:bookmarkStart w:id="3" w:name="_Toc88475546"/>
+      <w:bookmarkStart w:id="3" w:name="_Toc88482033"/>
       <w:bookmarkEnd w:id="3"/>
     </w:p>
     <w:p>
@@ -2645,6 +2792,7 @@
         <w:rPr>
           <w:lang w:val="en-US"/>
         </w:rPr>
+        <w:lastRenderedPageBreak/>
         <w:t>What is that component designed for and given details about the component</w:t>
       </w:r>
     </w:p>
@@ -2671,14 +2819,7 @@
         <w:rPr>
           <w:lang w:val="en-US"/>
         </w:rPr>
-        <w:t xml:space="preserve"> basis, </w:t>
-      </w:r>
-      <w:r>
-        <w:rPr>
-          <w:lang w:val="en-US"/>
-        </w:rPr>
-        <w:lastRenderedPageBreak/>
-        <w:t xml:space="preserve">depending on the </w:t>
+        <w:t xml:space="preserve"> basis, depending on the </w:t>
       </w:r>
       <w:r>
         <w:rPr>
@@ -2748,7 +2889,7 @@
         </w:rPr>
         <w:t xml:space="preserve"> </w:t>
       </w:r>
-      <w:bookmarkStart w:id="4" w:name="_Toc88475547"/>
+      <w:bookmarkStart w:id="4" w:name="_Toc88482034"/>
       <w:bookmarkEnd w:id="4"/>
     </w:p>
     <w:p>
@@ -2870,7 +3011,7 @@
         </w:rPr>
         <w:t xml:space="preserve"> </w:t>
       </w:r>
-      <w:bookmarkStart w:id="5" w:name="_Toc88475548"/>
+      <w:bookmarkStart w:id="5" w:name="_Toc88482035"/>
       <w:bookmarkEnd w:id="5"/>
     </w:p>
     <w:p>
@@ -2998,7 +3139,7 @@
         </w:rPr>
         <w:t xml:space="preserve"> </w:t>
       </w:r>
-      <w:bookmarkStart w:id="6" w:name="_Toc88475549"/>
+      <w:bookmarkStart w:id="6" w:name="_Toc88482036"/>
       <w:bookmarkEnd w:id="6"/>
     </w:p>
     <w:p>
@@ -3062,7 +3203,14 @@
         <w:rPr>
           <w:lang w:val="en-US"/>
         </w:rPr>
-        <w:t xml:space="preserve">A PMIC (power management integrated circuit) is designed regulated and manage power output to an upstream circuit or IC. In this case the two PMICs in question are manufactured by </w:t>
+        <w:t xml:space="preserve">A PMIC (power management integrated circuit) is designed regulated and manage power output to an upstream circuit or IC. In this case the two PMICs in question are </w:t>
+      </w:r>
+      <w:r>
+        <w:rPr>
+          <w:lang w:val="en-US"/>
+        </w:rPr>
+        <w:lastRenderedPageBreak/>
+        <w:t xml:space="preserve">manufactured by </w:t>
       </w:r>
       <w:r>
         <w:rPr>
@@ -3100,7 +3248,6 @@
         <w:rPr>
           <w:lang w:val="en-US"/>
         </w:rPr>
-        <w:lastRenderedPageBreak/>
         <w:t>This PMIC is designed to take a</w:t>
       </w:r>
       <w:r>
@@ -3133,7 +3280,7 @@
         </w:rPr>
         <w:t xml:space="preserve">  </w:t>
       </w:r>
-      <w:bookmarkStart w:id="7" w:name="_Toc88475550"/>
+      <w:bookmarkStart w:id="7" w:name="_Toc88482037"/>
       <w:bookmarkEnd w:id="7"/>
     </w:p>
     <w:p>
@@ -3156,6 +3303,20 @@
     </w:p>
     <w:p>
       <w:pPr>
+        <w:ind w:left="1440"/>
+        <w:rPr>
+          <w:lang w:val="en-US"/>
+        </w:rPr>
+      </w:pPr>
+      <w:r>
+        <w:rPr>
+          <w:lang w:val="en-US"/>
+        </w:rPr>
+        <w:t>Electronically Erasable Programmable read-only memory OR EEPROM for short.</w:t>
+      </w:r>
+    </w:p>
+    <w:p>
+      <w:pPr>
         <w:pStyle w:val="Heading4"/>
         <w:numPr>
           <w:ilvl w:val="0"/>
@@ -3174,10 +3335,75 @@
     </w:p>
     <w:p>
       <w:pPr>
-        <w:rPr>
-          <w:lang w:val="en-US"/>
-        </w:rPr>
-      </w:pPr>
+        <w:ind w:left="1440"/>
+        <w:rPr>
+          <w:lang w:val="en-US"/>
+        </w:rPr>
+      </w:pPr>
+      <w:r>
+        <w:rPr>
+          <w:lang w:val="en-US"/>
+        </w:rPr>
+        <w:t>This component is designed to store information or be used as memory</w:t>
+      </w:r>
+      <w:r>
+        <w:rPr>
+          <w:lang w:val="en-US"/>
+        </w:rPr>
+        <w:t xml:space="preserve"> by a microcontroller</w:t>
+      </w:r>
+      <w:r>
+        <w:rPr>
+          <w:lang w:val="en-US"/>
+        </w:rPr>
+        <w:t xml:space="preserve"> and functions similar to other forms of computer memory however it doesn’t require power source to retain data, these are commonly used to store firmware/software such as a BIOS (basic input/output system).</w:t>
+      </w:r>
+    </w:p>
+    <w:p>
+      <w:pPr>
+        <w:ind w:left="1440"/>
+        <w:rPr>
+          <w:lang w:val="en-US"/>
+        </w:rPr>
+      </w:pPr>
+      <w:r>
+        <w:rPr>
+          <w:lang w:val="en-US"/>
+        </w:rPr>
+        <w:t>In the case of this motherboard as its part of the onboard WIFI controller circuitry it most likely contains firmware used by the Wireless + Bluetooth controller.</w:t>
+      </w:r>
+    </w:p>
+    <w:p>
+      <w:pPr>
+        <w:ind w:left="1440"/>
+        <w:rPr>
+          <w:lang w:val="en-US"/>
+        </w:rPr>
+      </w:pPr>
+      <w:r>
+        <w:rPr>
+          <w:lang w:val="en-US"/>
+        </w:rPr>
+        <w:t xml:space="preserve">This particular EEPROM is made by Atmel with a part number of </w:t>
+      </w:r>
+      <w:r>
+        <w:rPr>
+          <w:lang w:val="en-US"/>
+        </w:rPr>
+        <w:t>AT24C16D-MAHM-T</w:t>
+      </w:r>
+      <w:r>
+        <w:rPr>
+          <w:lang w:val="en-US"/>
+        </w:rPr>
+        <w:t xml:space="preserve"> and is designed to store information for 100 years with a total of 16K of storage space and uses the I2C interface</w:t>
+      </w:r>
+      <w:r>
+        <w:rPr>
+          <w:lang w:val="en-US"/>
+        </w:rPr>
+        <w:t>. This chip costs $0.43 if buying a single chip.</w:t>
+      </w:r>
     </w:p>
     <w:p>
       <w:pPr>
@@ -3196,7 +3422,7 @@
         </w:rPr>
         <w:t xml:space="preserve">   </w:t>
       </w:r>
-      <w:bookmarkStart w:id="8" w:name="_Toc88475551"/>
+      <w:bookmarkStart w:id="8" w:name="_Toc88482038"/>
       <w:bookmarkEnd w:id="8"/>
     </w:p>
     <w:p>
@@ -3219,6 +3445,20 @@
     </w:p>
     <w:p>
       <w:pPr>
+        <w:ind w:left="1440"/>
+        <w:rPr>
+          <w:lang w:val="en-US"/>
+        </w:rPr>
+      </w:pPr>
+      <w:r>
+        <w:rPr>
+          <w:lang w:val="en-US"/>
+        </w:rPr>
+        <w:t>This is generally referred to as a flash rom or IC Flash</w:t>
+      </w:r>
+    </w:p>
+    <w:p>
+      <w:pPr>
         <w:pStyle w:val="Heading4"/>
         <w:numPr>
           <w:ilvl w:val="0"/>
@@ -3237,10 +3477,84 @@
     </w:p>
     <w:p>
       <w:pPr>
-        <w:rPr>
-          <w:lang w:val="en-US"/>
-        </w:rPr>
-      </w:pPr>
+        <w:ind w:left="1440"/>
+        <w:rPr>
+          <w:lang w:val="en-US"/>
+        </w:rPr>
+      </w:pPr>
+      <w:r>
+        <w:rPr>
+          <w:lang w:val="en-US"/>
+        </w:rPr>
+        <w:t xml:space="preserve">This component is designed to be used as storage. This particular component on this motherboard is manufactured by WindBond Electronics with a manufacturer part number: </w:t>
+      </w:r>
+      <w:r>
+        <w:rPr>
+          <w:lang w:val="en-US"/>
+        </w:rPr>
+        <w:t>W25Q128JVPIQ</w:t>
+      </w:r>
+      <w:r>
+        <w:rPr>
+          <w:lang w:val="en-US"/>
+        </w:rPr>
+        <w:t>.</w:t>
+      </w:r>
+    </w:p>
+    <w:p>
+      <w:pPr>
+        <w:ind w:left="1440"/>
+      </w:pPr>
+      <w:r>
+        <w:rPr>
+          <w:lang w:val="en-US"/>
+        </w:rPr>
+        <w:t xml:space="preserve">This IC Flash uses NOR Memory 16MB X 8 supporting a total storage capacity of 128MBs </w:t>
+      </w:r>
+      <w:r>
+        <w:rPr>
+          <w:lang w:val="en-US"/>
+        </w:rPr>
+        <w:t xml:space="preserve">and supports the following interface types </w:t>
+      </w:r>
+      <w:r>
+        <w:t>SPI - Quad I/O</w:t>
+      </w:r>
+      <w:r>
+        <w:t xml:space="preserve"> (Serial Peripheral Interface – Quad Input/Output)</w:t>
+      </w:r>
+      <w:r>
+        <w:t>, QPI</w:t>
+      </w:r>
+      <w:r>
+        <w:t xml:space="preserve"> (Intel QuickPath Interconnect)</w:t>
+      </w:r>
+      <w:r>
+        <w:t>, DTR</w:t>
+      </w:r>
+      <w:r>
+        <w:t xml:space="preserve"> (</w:t>
+      </w:r>
+      <w:r>
+        <w:t>Dual Transfer Rate</w:t>
+      </w:r>
+      <w:r>
+        <w:t>). This IC Flash costs $2.77 when purchased individually.</w:t>
+      </w:r>
+    </w:p>
+    <w:p>
+      <w:pPr>
+        <w:ind w:left="1440"/>
+        <w:rPr>
+          <w:lang w:val="en-US"/>
+        </w:rPr>
+      </w:pPr>
+      <w:r>
+        <w:t xml:space="preserve">This IC Flash is </w:t>
+      </w:r>
+      <w:r>
+        <w:t>part of the UEFI (Unified Extensible Firmware Interface) circuitry and is used to store the UEFI bios firmware.</w:t>
+      </w:r>
     </w:p>
     <w:p>
       <w:pPr>
@@ -3259,7 +3573,7 @@
         </w:rPr>
         <w:t xml:space="preserve">  </w:t>
       </w:r>
-      <w:bookmarkStart w:id="9" w:name="_Toc88475552"/>
+      <w:bookmarkStart w:id="9" w:name="_Toc88482039"/>
       <w:bookmarkEnd w:id="9"/>
     </w:p>
     <w:p>
@@ -3322,7 +3636,7 @@
         </w:rPr>
         <w:t xml:space="preserve">  </w:t>
       </w:r>
-      <w:bookmarkStart w:id="10" w:name="_Toc88475553"/>
+      <w:bookmarkStart w:id="10" w:name="_Toc88482040"/>
       <w:bookmarkEnd w:id="10"/>
     </w:p>
     <w:p>
@@ -3383,9 +3697,10 @@
         <w:rPr>
           <w:lang w:val="en-US"/>
         </w:rPr>
+        <w:lastRenderedPageBreak/>
         <w:t xml:space="preserve"> </w:t>
       </w:r>
-      <w:bookmarkStart w:id="11" w:name="_Toc88475554"/>
+      <w:bookmarkStart w:id="11" w:name="_Toc88482041"/>
       <w:bookmarkEnd w:id="11"/>
     </w:p>
     <w:p>
@@ -3433,19 +3748,166 @@
     </w:p>
     <w:p>
       <w:pPr>
+        <w:rPr>
+          <w:lang w:val="en-US"/>
+        </w:rPr>
+      </w:pPr>
+    </w:p>
+    <w:p>
+      <w:pPr>
         <w:pStyle w:val="Heading2"/>
-        <w:rPr>
-          <w:lang w:val="en-US"/>
-        </w:rPr>
-      </w:pPr>
-      <w:bookmarkStart w:id="12" w:name="_Toc88475555"/>
+        <w:numPr>
+          <w:ilvl w:val="0"/>
+          <w:numId w:val="28"/>
+        </w:numPr>
+        <w:rPr>
+          <w:lang w:val="en-US"/>
+        </w:rPr>
+      </w:pPr>
+      <w:r>
+        <w:rPr>
+          <w:lang w:val="en-US"/>
+        </w:rPr>
+        <w:t xml:space="preserve"> </w:t>
+      </w:r>
+      <w:bookmarkStart w:id="12" w:name="_Toc88482042"/>
+      <w:bookmarkEnd w:id="12"/>
+    </w:p>
+    <w:p>
+      <w:pPr>
+        <w:pStyle w:val="Heading4"/>
+        <w:numPr>
+          <w:ilvl w:val="0"/>
+          <w:numId w:val="37"/>
+        </w:numPr>
+        <w:rPr>
+          <w:lang w:val="en-US"/>
+        </w:rPr>
+      </w:pPr>
+      <w:r>
+        <w:rPr>
+          <w:lang w:val="en-US"/>
+        </w:rPr>
+        <w:t>What is the name generally given to that component?</w:t>
+      </w:r>
+    </w:p>
+    <w:p>
+      <w:pPr>
+        <w:pStyle w:val="Heading4"/>
+        <w:numPr>
+          <w:ilvl w:val="0"/>
+          <w:numId w:val="37"/>
+        </w:numPr>
+        <w:rPr>
+          <w:lang w:val="en-US"/>
+        </w:rPr>
+      </w:pPr>
+      <w:r>
+        <w:rPr>
+          <w:lang w:val="en-US"/>
+        </w:rPr>
+        <w:t>What is that component designed for and given details about the component</w:t>
+      </w:r>
+    </w:p>
+    <w:p>
+      <w:pPr>
+        <w:rPr>
+          <w:lang w:val="en-US"/>
+        </w:rPr>
+      </w:pPr>
+    </w:p>
+    <w:p>
+      <w:pPr>
+        <w:pStyle w:val="Heading2"/>
+        <w:numPr>
+          <w:ilvl w:val="0"/>
+          <w:numId w:val="28"/>
+        </w:numPr>
+        <w:rPr>
+          <w:lang w:val="en-US"/>
+        </w:rPr>
+      </w:pPr>
+      <w:r>
+        <w:rPr>
+          <w:lang w:val="en-US"/>
+        </w:rPr>
+        <w:t xml:space="preserve"> </w:t>
+      </w:r>
+      <w:bookmarkStart w:id="13" w:name="_Toc88482043"/>
+      <w:bookmarkEnd w:id="13"/>
+    </w:p>
+    <w:p>
+      <w:pPr>
+        <w:pStyle w:val="Heading4"/>
+        <w:numPr>
+          <w:ilvl w:val="0"/>
+          <w:numId w:val="37"/>
+        </w:numPr>
+        <w:rPr>
+          <w:lang w:val="en-US"/>
+        </w:rPr>
+      </w:pPr>
+      <w:r>
+        <w:rPr>
+          <w:lang w:val="en-US"/>
+        </w:rPr>
+        <w:t>What is the name generally given to that component?</w:t>
+      </w:r>
+    </w:p>
+    <w:p>
+      <w:pPr>
+        <w:pStyle w:val="Heading4"/>
+        <w:numPr>
+          <w:ilvl w:val="0"/>
+          <w:numId w:val="37"/>
+        </w:numPr>
+        <w:rPr>
+          <w:lang w:val="en-US"/>
+        </w:rPr>
+      </w:pPr>
+      <w:r>
+        <w:rPr>
+          <w:lang w:val="en-US"/>
+        </w:rPr>
+        <w:t>What is that component designed for and given details about the component</w:t>
+      </w:r>
+    </w:p>
+    <w:p>
+      <w:pPr>
+        <w:rPr>
+          <w:lang w:val="en-US"/>
+        </w:rPr>
+      </w:pPr>
+    </w:p>
+    <w:p>
+      <w:pPr>
+        <w:rPr>
+          <w:lang w:val="en-US"/>
+        </w:rPr>
+      </w:pPr>
+    </w:p>
+    <w:p>
+      <w:pPr>
+        <w:rPr>
+          <w:lang w:val="en-US"/>
+        </w:rPr>
+      </w:pPr>
+    </w:p>
+    <w:p>
+      <w:pPr>
+        <w:pStyle w:val="Heading2"/>
+        <w:rPr>
+          <w:lang w:val="en-US"/>
+        </w:rPr>
+      </w:pPr>
+      <w:bookmarkStart w:id="14" w:name="_Toc88482044"/>
       <w:r>
         <w:rPr>
           <w:lang w:val="en-US"/>
         </w:rPr>
         <w:t>Pricing Question</w:t>
       </w:r>
-      <w:bookmarkEnd w:id="12"/>
+      <w:bookmarkEnd w:id="14"/>
     </w:p>
     <w:p>
       <w:pPr>
@@ -3458,28 +3920,26 @@
           <w:lang w:val="en-US"/>
         </w:rPr>
       </w:pPr>
-      <w:bookmarkStart w:id="13" w:name="_Toc88475556"/>
+      <w:bookmarkStart w:id="15" w:name="_Toc88482045"/>
       <w:r>
         <w:rPr>
           <w:lang w:val="en-US"/>
         </w:rPr>
         <w:t>What is the best price approximately) of this motherboard, from Australian computer shops/</w:t>
       </w:r>
-      <w:proofErr w:type="spellStart"/>
-      <w:r>
-        <w:rPr>
-          <w:lang w:val="en-US"/>
-        </w:rPr>
-        <w:t>Ebay</w:t>
-      </w:r>
-      <w:proofErr w:type="spellEnd"/>
+      <w:r>
+        <w:rPr>
+          <w:lang w:val="en-US"/>
+        </w:rPr>
+        <w:t>eBay</w:t>
+      </w:r>
       <w:r>
         <w:rPr>
           <w:lang w:val="en-US"/>
         </w:rPr>
         <w:t>?</w:t>
       </w:r>
-      <w:bookmarkEnd w:id="13"/>
+      <w:bookmarkEnd w:id="15"/>
     </w:p>
     <w:p>
       <w:pPr>
@@ -3495,14 +3955,14 @@
           <w:lang w:val="en-US"/>
         </w:rPr>
       </w:pPr>
-      <w:bookmarkStart w:id="14" w:name="_Toc88475557"/>
+      <w:bookmarkStart w:id="16" w:name="_Toc88482046"/>
       <w:r>
         <w:rPr>
           <w:lang w:val="en-US"/>
         </w:rPr>
         <w:t>Part B: Building a Recommended Platform Machine – 78 Marks</w:t>
       </w:r>
-      <w:bookmarkEnd w:id="14"/>
+      <w:bookmarkEnd w:id="16"/>
     </w:p>
     <w:p>
       <w:pPr>
@@ -3532,14 +3992,14 @@
           <w:lang w:val="en-US"/>
         </w:rPr>
       </w:pPr>
-      <w:bookmarkStart w:id="15" w:name="_Toc88475558"/>
+      <w:bookmarkStart w:id="17" w:name="_Toc88482047"/>
       <w:r>
         <w:rPr>
           <w:lang w:val="en-US"/>
         </w:rPr>
         <w:t>Part C: Recent Technology – 40 Marks</w:t>
       </w:r>
-      <w:bookmarkEnd w:id="15"/>
+      <w:bookmarkEnd w:id="17"/>
     </w:p>
     <w:p>
       <w:pPr>
@@ -3552,14 +4012,14 @@
           <w:lang w:val="en-US"/>
         </w:rPr>
       </w:pPr>
-      <w:bookmarkStart w:id="16" w:name="_Toc88475559"/>
+      <w:bookmarkStart w:id="18" w:name="_Toc88482048"/>
       <w:r>
         <w:rPr>
           <w:lang w:val="en-US"/>
         </w:rPr>
         <w:t>What are the differences between 3D NAND and 2D NAND memory?</w:t>
       </w:r>
-      <w:bookmarkEnd w:id="16"/>
+      <w:bookmarkEnd w:id="18"/>
     </w:p>
     <w:p>
       <w:pPr>
@@ -3579,28 +4039,14 @@
           <w:lang w:val="en-US"/>
         </w:rPr>
       </w:pPr>
-      <w:bookmarkStart w:id="17" w:name="_Toc88475560"/>
-      <w:r>
-        <w:rPr>
-          <w:lang w:val="en-US"/>
-        </w:rPr>
-        <w:t xml:space="preserve">Explain the difference between </w:t>
-      </w:r>
-      <w:proofErr w:type="spellStart"/>
-      <w:r>
-        <w:rPr>
-          <w:lang w:val="en-US"/>
-        </w:rPr>
-        <w:t>NVMe</w:t>
-      </w:r>
-      <w:proofErr w:type="spellEnd"/>
-      <w:r>
-        <w:rPr>
-          <w:lang w:val="en-US"/>
-        </w:rPr>
-        <w:t xml:space="preserve"> and M.2</w:t>
-      </w:r>
-      <w:bookmarkEnd w:id="17"/>
+      <w:bookmarkStart w:id="19" w:name="_Toc88482049"/>
+      <w:r>
+        <w:rPr>
+          <w:lang w:val="en-US"/>
+        </w:rPr>
+        <w:t>Explain the difference between NVMe and M.2</w:t>
+      </w:r>
+      <w:bookmarkEnd w:id="19"/>
     </w:p>
     <w:p>
       <w:pPr>
@@ -3620,29 +4066,14 @@
           <w:lang w:val="en-US"/>
         </w:rPr>
       </w:pPr>
-      <w:bookmarkStart w:id="18" w:name="_Toc88475561"/>
-      <w:r>
-        <w:rPr>
-          <w:lang w:val="en-US"/>
-        </w:rPr>
-        <w:lastRenderedPageBreak/>
-        <w:t xml:space="preserve">Give details of purchasing a 1TB </w:t>
-      </w:r>
-      <w:proofErr w:type="spellStart"/>
-      <w:r>
-        <w:rPr>
-          <w:lang w:val="en-US"/>
-        </w:rPr>
-        <w:t>NVMe</w:t>
-      </w:r>
-      <w:proofErr w:type="spellEnd"/>
-      <w:r>
-        <w:rPr>
-          <w:lang w:val="en-US"/>
-        </w:rPr>
-        <w:t>/M.2. Details include the price and its specifications. E.g., read/write speeds. You must also describe the type of flash memory e.g., SLC or MLC, EMLC, TLC, QLC etc.</w:t>
-      </w:r>
-      <w:bookmarkEnd w:id="18"/>
+      <w:bookmarkStart w:id="20" w:name="_Toc88482050"/>
+      <w:r>
+        <w:rPr>
+          <w:lang w:val="en-US"/>
+        </w:rPr>
+        <w:t>Give details of purchasing a 1TB NVMe/M.2. Details include the price and its specifications. E.g., read/write speeds. You must also describe the type of flash memory e.g., SLC or MLC, EMLC, TLC, QLC etc.</w:t>
+      </w:r>
+      <w:bookmarkEnd w:id="20"/>
     </w:p>
     <w:p>
       <w:pPr>
@@ -3662,14 +4093,14 @@
           <w:lang w:val="en-US"/>
         </w:rPr>
       </w:pPr>
-      <w:bookmarkStart w:id="19" w:name="_Toc88475562"/>
+      <w:bookmarkStart w:id="21" w:name="_Toc88482051"/>
       <w:r>
         <w:rPr>
           <w:lang w:val="en-US"/>
         </w:rPr>
         <w:t>Give details of purchasing a 1TB SATA/M.2. Details include the price and its specifications. E.g., read/write speeds. You must also describe the type of flash memory e.g., SLC or MLC, EMLC, TLC, QLC etc.</w:t>
       </w:r>
-      <w:bookmarkEnd w:id="19"/>
+      <w:bookmarkEnd w:id="21"/>
     </w:p>
     <w:p>
       <w:pPr>
@@ -3685,14 +4116,15 @@
           <w:lang w:val="en-US"/>
         </w:rPr>
       </w:pPr>
-      <w:bookmarkStart w:id="20" w:name="_Toc88475563"/>
-      <w:r>
-        <w:rPr>
-          <w:lang w:val="en-US"/>
-        </w:rPr>
+      <w:bookmarkStart w:id="22" w:name="_Toc88482052"/>
+      <w:r>
+        <w:rPr>
+          <w:lang w:val="en-US"/>
+        </w:rPr>
+        <w:lastRenderedPageBreak/>
         <w:t>Part D: Question 4 – Advanced Question (30 Marks)</w:t>
       </w:r>
-      <w:bookmarkEnd w:id="20"/>
+      <w:bookmarkEnd w:id="22"/>
     </w:p>
     <w:p>
       <w:pPr>
@@ -3705,14 +4137,14 @@
           <w:lang w:val="en-US"/>
         </w:rPr>
       </w:pPr>
-      <w:bookmarkStart w:id="21" w:name="_Toc88475564"/>
+      <w:bookmarkStart w:id="23" w:name="_Toc88482053"/>
       <w:r>
         <w:rPr>
           <w:lang w:val="en-US"/>
         </w:rPr>
         <w:t>Explain the concept of virtual memory. Do you worry about if you are going to have enough virtual memory addresses (explain your answer)? Do you worry about if you are going to have enough physical addresses, or is there going to be any concern in terms of performance (explain your answer)?</w:t>
       </w:r>
-      <w:bookmarkEnd w:id="21"/>
+      <w:bookmarkEnd w:id="23"/>
     </w:p>
     <w:p>
       <w:pPr>
@@ -3732,7 +4164,7 @@
           <w:lang w:val="en-US"/>
         </w:rPr>
       </w:pPr>
-      <w:bookmarkStart w:id="22" w:name="_Toc88475565"/>
+      <w:bookmarkStart w:id="24" w:name="_Toc88482054"/>
       <w:r>
         <w:rPr>
           <w:lang w:val="en-US"/>
@@ -3745,105 +4177,7 @@
         </w:rPr>
         <w:t>by using the page table directly. Explain if there are performance issues with the direct use of page table, and how the performance can be improved</w:t>
       </w:r>
-      <w:bookmarkEnd w:id="22"/>
-    </w:p>
-    <w:p>
-      <w:pPr>
-        <w:rPr>
-          <w:lang w:val="en-US"/>
-        </w:rPr>
-      </w:pPr>
-    </w:p>
-    <w:p>
-      <w:pPr>
-        <w:rPr>
-          <w:lang w:val="en-US"/>
-        </w:rPr>
-      </w:pPr>
-    </w:p>
-    <w:p>
-      <w:pPr>
-        <w:rPr>
-          <w:lang w:val="en-US"/>
-        </w:rPr>
-      </w:pPr>
-    </w:p>
-    <w:p>
-      <w:pPr>
-        <w:rPr>
-          <w:lang w:val="en-US"/>
-        </w:rPr>
-      </w:pPr>
-    </w:p>
-    <w:p>
-      <w:pPr>
-        <w:rPr>
-          <w:lang w:val="en-US"/>
-        </w:rPr>
-      </w:pPr>
-    </w:p>
-    <w:p>
-      <w:pPr>
-        <w:rPr>
-          <w:lang w:val="en-US"/>
-        </w:rPr>
-      </w:pPr>
-    </w:p>
-    <w:p>
-      <w:pPr>
-        <w:rPr>
-          <w:lang w:val="en-US"/>
-        </w:rPr>
-      </w:pPr>
-    </w:p>
-    <w:p>
-      <w:pPr>
-        <w:rPr>
-          <w:lang w:val="en-US"/>
-        </w:rPr>
-      </w:pPr>
-    </w:p>
-    <w:p>
-      <w:pPr>
-        <w:rPr>
-          <w:lang w:val="en-US"/>
-        </w:rPr>
-      </w:pPr>
-    </w:p>
-    <w:p>
-      <w:pPr>
-        <w:rPr>
-          <w:lang w:val="en-US"/>
-        </w:rPr>
-      </w:pPr>
-    </w:p>
-    <w:p>
-      <w:pPr>
-        <w:rPr>
-          <w:lang w:val="en-US"/>
-        </w:rPr>
-      </w:pPr>
-    </w:p>
-    <w:p>
-      <w:pPr>
-        <w:rPr>
-          <w:lang w:val="en-US"/>
-        </w:rPr>
-      </w:pPr>
-    </w:p>
-    <w:p>
-      <w:pPr>
-        <w:rPr>
-          <w:lang w:val="en-US"/>
-        </w:rPr>
-      </w:pPr>
-    </w:p>
-    <w:p>
-      <w:pPr>
-        <w:rPr>
-          <w:lang w:val="en-US"/>
-        </w:rPr>
-      </w:pPr>
+      <w:bookmarkEnd w:id="24"/>
     </w:p>
     <w:p>
       <w:pPr>
@@ -3859,15 +4193,14 @@
           <w:lang w:val="en-US"/>
         </w:rPr>
       </w:pPr>
-      <w:bookmarkStart w:id="23" w:name="_Toc88475566"/>
-      <w:r>
-        <w:rPr>
-          <w:lang w:val="en-US"/>
-        </w:rPr>
-        <w:lastRenderedPageBreak/>
+      <w:bookmarkStart w:id="25" w:name="_Toc88482055"/>
+      <w:r>
+        <w:rPr>
+          <w:lang w:val="en-US"/>
+        </w:rPr>
         <w:t>Bibliography – 26 Marks</w:t>
       </w:r>
-      <w:bookmarkEnd w:id="23"/>
+      <w:bookmarkEnd w:id="25"/>
     </w:p>
     <w:p>
       <w:pPr>
@@ -3883,14 +4216,14 @@
           <w:lang w:val="en-US"/>
         </w:rPr>
       </w:pPr>
-      <w:bookmarkStart w:id="24" w:name="_Toc88475567"/>
+      <w:bookmarkStart w:id="26" w:name="_Toc88482056"/>
       <w:r>
         <w:rPr>
           <w:lang w:val="en-US"/>
         </w:rPr>
         <w:t>Part A)</w:t>
       </w:r>
-      <w:bookmarkEnd w:id="24"/>
+      <w:bookmarkEnd w:id="26"/>
     </w:p>
     <w:p>
       <w:pPr>
@@ -3911,14 +4244,7 @@
           <w:b/>
           <w:bCs/>
         </w:rPr>
-        <w:t>M1088058-002</w:t>
-      </w:r>
-      <w:r>
-        <w:rPr>
-          <w:b/>
-          <w:bCs/>
-        </w:rPr>
-        <w:t xml:space="preserve"> - $12.50 USD</w:t>
+        <w:t>M1088058-002 - $12.50 USD</w:t>
       </w:r>
       <w:r>
         <w:br/>
@@ -3949,13 +4275,14 @@
           <w:lang w:val="en-US"/>
         </w:rPr>
       </w:pPr>
-    </w:p>
-    <w:p>
-      <w:pPr>
-        <w:rPr>
-          <w:lang w:val="en-US"/>
-        </w:rPr>
-      </w:pPr>
+      <w:r>
+        <w:rPr>
+          <w:b/>
+          <w:bCs/>
+          <w:lang w:val="en-US"/>
+        </w:rPr>
+        <w:br/>
+      </w:r>
       <w:r>
         <w:rPr>
           <w:b/>
@@ -4016,23 +4343,7 @@
           <w:bCs/>
           <w:lang w:val="en-US"/>
         </w:rPr>
-        <w:t xml:space="preserve">Texas Instruments </w:t>
-      </w:r>
-      <w:r>
-        <w:rPr>
-          <w:b/>
-          <w:bCs/>
-          <w:lang w:val="en-US"/>
-        </w:rPr>
-        <w:t>-</w:t>
-      </w:r>
-      <w:r>
-        <w:rPr>
-          <w:b/>
-          <w:bCs/>
-          <w:lang w:val="en-US"/>
-        </w:rPr>
-        <w:t xml:space="preserve"> TPS62085RLTR</w:t>
+        <w:t>Texas Instruments - TPS62085RLTR</w:t>
       </w:r>
       <w:r>
         <w:rPr>
@@ -4069,15 +4380,122 @@
     <w:p>
       <w:pPr>
         <w:rPr>
+          <w:lang w:val="en-US"/>
+        </w:rPr>
+      </w:pPr>
+      <w:r>
+        <w:rPr>
           <w:b/>
           <w:bCs/>
           <w:lang w:val="en-US"/>
         </w:rPr>
-      </w:pPr>
-    </w:p>
-    <w:p>
-      <w:pPr>
-        <w:rPr>
+        <w:br/>
+        <w:t xml:space="preserve">Atmel - </w:t>
+      </w:r>
+      <w:r>
+        <w:rPr>
+          <w:b/>
+          <w:bCs/>
+          <w:lang w:val="en-US"/>
+        </w:rPr>
+        <w:t>AT24C16D-MAHM-T</w:t>
+      </w:r>
+      <w:r>
+        <w:rPr>
+          <w:b/>
+          <w:bCs/>
+          <w:lang w:val="en-US"/>
+        </w:rPr>
+        <w:br/>
+      </w:r>
+      <w:r>
+        <w:rPr>
+          <w:i/>
+          <w:iCs/>
+          <w:lang w:val="en-US"/>
+        </w:rPr>
+        <w:t>Accessed: 16/11/2021</w:t>
+      </w:r>
+      <w:r>
+        <w:rPr>
+          <w:i/>
+          <w:iCs/>
+          <w:lang w:val="en-US"/>
+        </w:rPr>
+        <w:br/>
+      </w:r>
+      <w:hyperlink r:id="rId11" w:history="1">
+        <w:r>
+          <w:rPr>
+            <w:rStyle w:val="Hyperlink"/>
+            <w:lang w:val="en-US"/>
+          </w:rPr>
+          <w:t>https://au.mouser.com/ProductDetail/Microchip/AT24C16D-MAHM-T?qs=sGAEpiMZZMvjAcTDbo5QTldnfDcTY8mplHurMrN7TM0%3D</w:t>
+        </w:r>
+      </w:hyperlink>
+    </w:p>
+    <w:p>
+      <w:pPr>
+        <w:rPr>
+          <w:lang w:val="en-US"/>
+        </w:rPr>
+      </w:pPr>
+      <w:r>
+        <w:rPr>
+          <w:lang w:val="en-US"/>
+        </w:rPr>
+        <w:br/>
+      </w:r>
+      <w:r>
+        <w:rPr>
+          <w:b/>
+          <w:bCs/>
+          <w:lang w:val="en-US"/>
+        </w:rPr>
+        <w:t xml:space="preserve">WindBond Electronics - </w:t>
+      </w:r>
+      <w:r>
+        <w:rPr>
+          <w:b/>
+          <w:bCs/>
+        </w:rPr>
+        <w:t>W25Q128JVPIQ</w:t>
+      </w:r>
+      <w:r>
+        <w:br/>
+      </w:r>
+      <w:r>
+        <w:rPr>
+          <w:i/>
+          <w:iCs/>
+        </w:rPr>
+        <w:t>Accessed: 16/11/2021</w:t>
+      </w:r>
+      <w:r>
+        <w:br/>
+      </w:r>
+      <w:hyperlink r:id="rId12" w:history="1">
+        <w:r>
+          <w:rPr>
+            <w:rStyle w:val="Hyperlink"/>
+            <w:lang w:val="en-US"/>
+          </w:rPr>
+          <w:t>https://www.digikey.com.au/en/products/detail/winbond-electronics/W25Q128JVPIQ/6819668</w:t>
+        </w:r>
+      </w:hyperlink>
+    </w:p>
+    <w:p>
+      <w:pPr>
+        <w:rPr>
+          <w:lang w:val="en-US"/>
+        </w:rPr>
+      </w:pPr>
+    </w:p>
+    <w:p>
+      <w:pPr>
+        <w:rPr>
+          <w:i/>
+          <w:iCs/>
           <w:lang w:val="en-US"/>
         </w:rPr>
       </w:pPr>
@@ -4090,7 +4508,7 @@
       </w:pPr>
     </w:p>
     <w:sectPr>
-      <w:footerReference w:type="default" r:id="rId11"/>
+      <w:footerReference w:type="default" r:id="rId13"/>
       <w:pgSz w:w="11906" w:h="16838"/>
       <w:pgMar w:top="1440" w:right="1440" w:bottom="1440" w:left="1440" w:header="708" w:footer="708" w:gutter="0"/>
       <w:cols w:space="708"/>

</xml_diff>